<commit_message>
Added minor changes to Vendasta
</commit_message>
<xml_diff>
--- a/Software Development - Vendasta Technologies/Allen-SIP_Resume.docx
+++ b/Software Development - Vendasta Technologies/Allen-SIP_Resume.docx
@@ -147,23 +147,31 @@
           <w:color w:val="000000"/>
           <w:lang w:val="en-CA" w:eastAsia="en-CA"/>
         </w:rPr>
-        <w:t xml:space="preserve">Skilled in the </w:t>
-      </w:r>
-      <w:r>
-        <w:rPr>
-          <w:rFonts w:ascii="Times New Roman" w:eastAsia="Times New Roman" w:hAnsi="Times New Roman" w:cs="Times New Roman"/>
-          <w:color w:val="000000"/>
-          <w:lang w:val="en-CA" w:eastAsia="en-CA"/>
-        </w:rPr>
-        <w:t>building</w:t>
-      </w:r>
-      <w:r>
-        <w:rPr>
-          <w:rFonts w:ascii="Times New Roman" w:eastAsia="Times New Roman" w:hAnsi="Times New Roman" w:cs="Times New Roman"/>
-          <w:color w:val="000000"/>
-          <w:lang w:val="en-CA" w:eastAsia="en-CA"/>
-        </w:rPr>
-        <w:t xml:space="preserve"> and maintenance of mobile applications while meeting time constraints</w:t>
+        <w:t>Self motivated computer science student skilled</w:t>
+      </w:r>
+      <w:r>
+        <w:rPr>
+          <w:rFonts w:ascii="Times New Roman" w:eastAsia="Times New Roman" w:hAnsi="Times New Roman" w:cs="Times New Roman"/>
+          <w:color w:val="000000"/>
+          <w:lang w:val="en-CA" w:eastAsia="en-CA"/>
+        </w:rPr>
+        <w:t xml:space="preserve"> in </w:t>
+      </w:r>
+      <w:r>
+        <w:rPr>
+          <w:rFonts w:ascii="Times New Roman" w:eastAsia="Times New Roman" w:hAnsi="Times New Roman" w:cs="Times New Roman"/>
+          <w:color w:val="000000"/>
+          <w:lang w:val="en-CA" w:eastAsia="en-CA"/>
+        </w:rPr>
+        <w:t>building and maintaining</w:t>
+      </w:r>
+      <w:r>
+        <w:rPr>
+          <w:rFonts w:ascii="Times New Roman" w:eastAsia="Times New Roman" w:hAnsi="Times New Roman" w:cs="Times New Roman"/>
+          <w:color w:val="000000"/>
+          <w:lang w:val="en-CA" w:eastAsia="en-CA"/>
+        </w:rPr>
+        <w:t xml:space="preserve"> mobile applications while meeting time constraints</w:t>
       </w:r>
       <w:r>
         <w:rPr>
@@ -179,74 +187,66 @@
           <w:color w:val="000000"/>
           <w:lang w:val="en-CA" w:eastAsia="en-CA"/>
         </w:rPr>
-        <w:t xml:space="preserve"> Experienced in </w:t>
-      </w:r>
-      <w:r>
-        <w:rPr>
-          <w:rFonts w:ascii="Times New Roman" w:eastAsia="Times New Roman" w:hAnsi="Times New Roman" w:cs="Times New Roman"/>
-          <w:color w:val="000000"/>
-          <w:lang w:val="en-CA" w:eastAsia="en-CA"/>
-        </w:rPr>
-        <w:t>UI and low-level module testing</w:t>
-      </w:r>
-      <w:r>
-        <w:rPr>
-          <w:rFonts w:ascii="Times New Roman" w:eastAsia="Times New Roman" w:hAnsi="Times New Roman" w:cs="Times New Roman"/>
-          <w:color w:val="000000"/>
-          <w:lang w:val="en-CA" w:eastAsia="en-CA"/>
-        </w:rPr>
-        <w:t xml:space="preserve"> and troubleshooting</w:t>
-      </w:r>
-      <w:r>
-        <w:rPr>
-          <w:rFonts w:ascii="Times New Roman" w:eastAsia="Times New Roman" w:hAnsi="Times New Roman" w:cs="Times New Roman"/>
-          <w:color w:val="000000"/>
-          <w:lang w:val="en-CA" w:eastAsia="en-CA"/>
-        </w:rPr>
-        <w:t xml:space="preserve"> with Arduino hardware and computer software</w:t>
-      </w:r>
-      <w:r>
-        <w:rPr>
-          <w:rFonts w:ascii="Times New Roman" w:eastAsia="Times New Roman" w:hAnsi="Times New Roman" w:cs="Times New Roman"/>
-          <w:color w:val="000000"/>
-          <w:lang w:val="en-CA" w:eastAsia="en-CA"/>
-        </w:rPr>
-        <w:t>. Well-versed in various algorithm design paradigms using discrete mathematics. Experienced in Object</w:t>
-      </w:r>
-      <w:r>
-        <w:rPr>
-          <w:rFonts w:ascii="Times New Roman" w:eastAsia="Times New Roman" w:hAnsi="Times New Roman" w:cs="Times New Roman"/>
-          <w:color w:val="000000"/>
-          <w:lang w:val="en-CA" w:eastAsia="en-CA"/>
-        </w:rPr>
-        <w:t>-</w:t>
-      </w:r>
-      <w:r>
-        <w:rPr>
-          <w:rFonts w:ascii="Times New Roman" w:eastAsia="Times New Roman" w:hAnsi="Times New Roman" w:cs="Times New Roman"/>
-          <w:color w:val="000000"/>
-          <w:lang w:val="en-CA" w:eastAsia="en-CA"/>
-        </w:rPr>
-        <w:t xml:space="preserve">Oriented design, analysis, and </w:t>
-      </w:r>
-      <w:r>
-        <w:rPr>
-          <w:rFonts w:ascii="Times New Roman" w:eastAsia="Times New Roman" w:hAnsi="Times New Roman" w:cs="Times New Roman"/>
-          <w:color w:val="000000"/>
-          <w:lang w:val="en-CA" w:eastAsia="en-CA"/>
-        </w:rPr>
-        <w:t>prototyping</w:t>
-      </w:r>
-      <w:r>
-        <w:rPr>
-          <w:rFonts w:ascii="Times New Roman" w:eastAsia="Times New Roman" w:hAnsi="Times New Roman" w:cs="Times New Roman"/>
-          <w:color w:val="000000"/>
-          <w:lang w:val="en-CA" w:eastAsia="en-CA"/>
-        </w:rPr>
-        <w:t xml:space="preserve"> in teams of 2-6 developers.</w:t>
+        <w:t xml:space="preserve"> Well-versed in various algorithm design paradigms usin</w:t>
       </w:r>
       <w:bookmarkStart w:id="0" w:name="_GoBack"/>
       <w:bookmarkEnd w:id="0"/>
+      <w:r>
+        <w:rPr>
+          <w:rFonts w:ascii="Times New Roman" w:eastAsia="Times New Roman" w:hAnsi="Times New Roman" w:cs="Times New Roman"/>
+          <w:color w:val="000000"/>
+          <w:lang w:val="en-CA" w:eastAsia="en-CA"/>
+        </w:rPr>
+        <w:t>g discrete mathematics. Experienced in Object</w:t>
+      </w:r>
+      <w:r>
+        <w:rPr>
+          <w:rFonts w:ascii="Times New Roman" w:eastAsia="Times New Roman" w:hAnsi="Times New Roman" w:cs="Times New Roman"/>
+          <w:color w:val="000000"/>
+          <w:lang w:val="en-CA" w:eastAsia="en-CA"/>
+        </w:rPr>
+        <w:t>-</w:t>
+      </w:r>
+      <w:r>
+        <w:rPr>
+          <w:rFonts w:ascii="Times New Roman" w:eastAsia="Times New Roman" w:hAnsi="Times New Roman" w:cs="Times New Roman"/>
+          <w:color w:val="000000"/>
+          <w:lang w:val="en-CA" w:eastAsia="en-CA"/>
+        </w:rPr>
+        <w:t xml:space="preserve">Oriented design, analysis, and </w:t>
+      </w:r>
+      <w:r>
+        <w:rPr>
+          <w:rFonts w:ascii="Times New Roman" w:eastAsia="Times New Roman" w:hAnsi="Times New Roman" w:cs="Times New Roman"/>
+          <w:color w:val="000000"/>
+          <w:lang w:val="en-CA" w:eastAsia="en-CA"/>
+        </w:rPr>
+        <w:t>prototyping</w:t>
+      </w:r>
+      <w:r>
+        <w:rPr>
+          <w:rFonts w:ascii="Times New Roman" w:eastAsia="Times New Roman" w:hAnsi="Times New Roman" w:cs="Times New Roman"/>
+          <w:color w:val="000000"/>
+          <w:lang w:val="en-CA" w:eastAsia="en-CA"/>
+        </w:rPr>
+        <w:t xml:space="preserve"> in teams of </w:t>
+      </w:r>
+      <w:r>
+        <w:rPr>
+          <w:rFonts w:ascii="Times New Roman" w:eastAsia="Times New Roman" w:hAnsi="Times New Roman" w:cs="Times New Roman"/>
+          <w:color w:val="000000"/>
+          <w:lang w:val="en-CA" w:eastAsia="en-CA"/>
+        </w:rPr>
+        <w:t>3</w:t>
+      </w:r>
+      <w:r>
+        <w:rPr>
+          <w:rFonts w:ascii="Times New Roman" w:eastAsia="Times New Roman" w:hAnsi="Times New Roman" w:cs="Times New Roman"/>
+          <w:color w:val="000000"/>
+          <w:lang w:val="en-CA" w:eastAsia="en-CA"/>
+        </w:rPr>
+        <w:t>-6 developers.</w:t>
+      </w:r>
     </w:p>
     <w:p>
       <w:pPr>
@@ -293,14 +293,14 @@
         <w:tblLook w:val="04A0" w:firstRow="1" w:lastRow="0" w:firstColumn="1" w:lastColumn="0" w:noHBand="0" w:noVBand="1"/>
       </w:tblPr>
       <w:tblGrid>
-        <w:gridCol w:w="3116"/>
+        <w:gridCol w:w="3117"/>
         <w:gridCol w:w="3117"/>
         <w:gridCol w:w="3117"/>
       </w:tblGrid>
       <w:tr>
         <w:tc>
           <w:tcPr>
-            <w:tcW w:w="3116" w:type="dxa"/>
+            <w:tcW w:w="3117" w:type="dxa"/>
           </w:tcPr>
           <w:p>
             <w:pPr>
@@ -389,7 +389,7 @@
       <w:tr>
         <w:tc>
           <w:tcPr>
-            <w:tcW w:w="3116" w:type="dxa"/>
+            <w:tcW w:w="3117" w:type="dxa"/>
           </w:tcPr>
           <w:p>
             <w:pPr>
@@ -482,85 +482,6 @@
               </w:rPr>
               <w:t xml:space="preserve"> Assembly</w:t>
             </w:r>
-          </w:p>
-        </w:tc>
-      </w:tr>
-      <w:tr>
-        <w:tc>
-          <w:tcPr>
-            <w:tcW w:w="3116" w:type="dxa"/>
-          </w:tcPr>
-          <w:p>
-            <w:pPr>
-              <w:pStyle w:val="ListParagraph"/>
-              <w:numPr>
-                <w:ilvl w:val="0"/>
-                <w:numId w:val="13"/>
-              </w:numPr>
-              <w:spacing w:line="276" w:lineRule="auto"/>
-              <w:textAlignment w:val="baseline"/>
-              <w:rPr>
-                <w:rFonts w:ascii="Times New Roman" w:eastAsia="Times New Roman" w:hAnsi="Times New Roman" w:cs="Times New Roman"/>
-                <w:color w:val="000000"/>
-                <w:lang w:val="en-CA" w:eastAsia="en-CA"/>
-              </w:rPr>
-            </w:pPr>
-            <w:r>
-              <w:rPr>
-                <w:rFonts w:ascii="Times New Roman" w:eastAsia="Times New Roman" w:hAnsi="Times New Roman" w:cs="Times New Roman"/>
-                <w:color w:val="000000"/>
-                <w:lang w:val="en-CA" w:eastAsia="en-CA"/>
-              </w:rPr>
-              <w:t xml:space="preserve">Excel </w:t>
-            </w:r>
-            <w:r>
-              <w:rPr>
-                <w:rFonts w:ascii="Times New Roman" w:eastAsia="Times New Roman" w:hAnsi="Times New Roman" w:cs="Times New Roman"/>
-                <w:color w:val="000000"/>
-                <w:lang w:val="en-CA" w:eastAsia="en-CA"/>
-              </w:rPr>
-              <w:t>Forecasting</w:t>
-            </w:r>
-            <w:r>
-              <w:rPr>
-                <w:rFonts w:ascii="Times New Roman" w:eastAsia="Times New Roman" w:hAnsi="Times New Roman" w:cs="Times New Roman"/>
-                <w:color w:val="000000"/>
-                <w:lang w:val="en-CA" w:eastAsia="en-CA"/>
-              </w:rPr>
-              <w:t xml:space="preserve"> Simulations</w:t>
-            </w:r>
-          </w:p>
-        </w:tc>
-        <w:tc>
-          <w:tcPr>
-            <w:tcW w:w="3117" w:type="dxa"/>
-          </w:tcPr>
-          <w:p>
-            <w:pPr>
-              <w:spacing w:line="276" w:lineRule="auto"/>
-              <w:textAlignment w:val="baseline"/>
-              <w:rPr>
-                <w:rFonts w:ascii="Times New Roman" w:eastAsia="Times New Roman" w:hAnsi="Times New Roman" w:cs="Times New Roman"/>
-                <w:color w:val="000000"/>
-                <w:lang w:val="en-CA" w:eastAsia="en-CA"/>
-              </w:rPr>
-            </w:pPr>
-          </w:p>
-        </w:tc>
-        <w:tc>
-          <w:tcPr>
-            <w:tcW w:w="3117" w:type="dxa"/>
-          </w:tcPr>
-          <w:p>
-            <w:pPr>
-              <w:spacing w:line="276" w:lineRule="auto"/>
-              <w:textAlignment w:val="baseline"/>
-              <w:rPr>
-                <w:rFonts w:ascii="Times New Roman" w:eastAsia="Times New Roman" w:hAnsi="Times New Roman" w:cs="Times New Roman"/>
-                <w:color w:val="000000"/>
-                <w:lang w:val="en-CA" w:eastAsia="en-CA"/>
-              </w:rPr>
-            </w:pPr>
           </w:p>
         </w:tc>
       </w:tr>
@@ -3346,7 +3267,7 @@
       </w:pPr>
     </w:pPrDefault>
   </w:docDefaults>
-  <w:latentStyles w:defLockedState="0" w:defUIPriority="99" w:defSemiHidden="0" w:defUnhideWhenUsed="0" w:defQFormat="0" w:count="376">
+  <w:latentStyles w:defLockedState="0" w:defUIPriority="99" w:defSemiHidden="0" w:defUnhideWhenUsed="0" w:defQFormat="0" w:count="375">
     <w:lsdException w:name="Normal" w:uiPriority="0" w:qFormat="1"/>
     <w:lsdException w:name="heading 1" w:uiPriority="9" w:qFormat="1"/>
     <w:lsdException w:name="heading 2" w:semiHidden="1" w:uiPriority="9" w:unhideWhenUsed="1" w:qFormat="1"/>
@@ -3722,7 +3643,6 @@
     <w:lsdException w:name="Smart Hyperlink" w:semiHidden="1" w:unhideWhenUsed="1"/>
     <w:lsdException w:name="Hashtag" w:semiHidden="1" w:unhideWhenUsed="1"/>
     <w:lsdException w:name="Unresolved Mention" w:semiHidden="1" w:unhideWhenUsed="1"/>
-    <w:lsdException w:name="Smart Link" w:semiHidden="1" w:unhideWhenUsed="1"/>
   </w:latentStyles>
   <w:style w:type="paragraph" w:default="1" w:styleId="Normal">
     <w:name w:val="Normal"/>
@@ -4095,7 +4015,7 @@
 </file>
 
 <file path=customXml/itemProps1.xml><?xml version="1.0" encoding="utf-8"?>
-<ds:datastoreItem xmlns:ds="http://schemas.openxmlformats.org/officeDocument/2006/customXml" ds:itemID="{64BAF806-1A0E-4F1D-B7E2-34CC30F45810}">
+<ds:datastoreItem xmlns:ds="http://schemas.openxmlformats.org/officeDocument/2006/customXml" ds:itemID="{676EE668-88AD-4D30-99ED-F487473BC71C}">
   <ds:schemaRefs>
     <ds:schemaRef ds:uri="http://schemas.openxmlformats.org/officeDocument/2006/bibliography"/>
   </ds:schemaRefs>

</xml_diff>

<commit_message>
Government of Alberta Resume and Cover Added
</commit_message>
<xml_diff>
--- a/Software Development - Vendasta Technologies/Allen-SIP_Resume.docx
+++ b/Software Development - Vendasta Technologies/Allen-SIP_Resume.docx
@@ -13,6 +13,8 @@
           <w:lang w:val="en-CA" w:eastAsia="en-CA"/>
         </w:rPr>
       </w:pPr>
+      <w:bookmarkStart w:id="0" w:name="_GoBack"/>
+      <w:bookmarkEnd w:id="0"/>
       <w:r>
         <w:rPr>
           <w:rFonts w:ascii="Times New Roman" w:eastAsia="Times New Roman" w:hAnsi="Times New Roman" w:cs="Times New Roman"/>
@@ -187,17 +189,7 @@
           <w:color w:val="000000"/>
           <w:lang w:val="en-CA" w:eastAsia="en-CA"/>
         </w:rPr>
-        <w:t xml:space="preserve"> Well-versed in various algorithm design paradigms usin</w:t>
-      </w:r>
-      <w:bookmarkStart w:id="0" w:name="_GoBack"/>
-      <w:bookmarkEnd w:id="0"/>
-      <w:r>
-        <w:rPr>
-          <w:rFonts w:ascii="Times New Roman" w:eastAsia="Times New Roman" w:hAnsi="Times New Roman" w:cs="Times New Roman"/>
-          <w:color w:val="000000"/>
-          <w:lang w:val="en-CA" w:eastAsia="en-CA"/>
-        </w:rPr>
-        <w:t>g discrete mathematics. Experienced in Object</w:t>
+        <w:t xml:space="preserve"> Well-versed in various algorithm design paradigms using discrete mathematics. Experienced in Object</w:t>
       </w:r>
       <w:r>
         <w:rPr>
@@ -3267,7 +3259,7 @@
       </w:pPr>
     </w:pPrDefault>
   </w:docDefaults>
-  <w:latentStyles w:defLockedState="0" w:defUIPriority="99" w:defSemiHidden="0" w:defUnhideWhenUsed="0" w:defQFormat="0" w:count="375">
+  <w:latentStyles w:defLockedState="0" w:defUIPriority="99" w:defSemiHidden="0" w:defUnhideWhenUsed="0" w:defQFormat="0" w:count="376">
     <w:lsdException w:name="Normal" w:uiPriority="0" w:qFormat="1"/>
     <w:lsdException w:name="heading 1" w:uiPriority="9" w:qFormat="1"/>
     <w:lsdException w:name="heading 2" w:semiHidden="1" w:uiPriority="9" w:unhideWhenUsed="1" w:qFormat="1"/>
@@ -3373,7 +3365,6 @@
     <w:lsdException w:name="HTML Sample" w:semiHidden="1" w:unhideWhenUsed="1"/>
     <w:lsdException w:name="HTML Typewriter" w:semiHidden="1" w:unhideWhenUsed="1"/>
     <w:lsdException w:name="HTML Variable" w:semiHidden="1" w:unhideWhenUsed="1"/>
-    <w:lsdException w:name="Normal Table" w:semiHidden="1" w:unhideWhenUsed="1"/>
     <w:lsdException w:name="annotation subject" w:semiHidden="1" w:unhideWhenUsed="1"/>
     <w:lsdException w:name="No List" w:semiHidden="1" w:unhideWhenUsed="1"/>
     <w:lsdException w:name="Outline List 1" w:semiHidden="1" w:unhideWhenUsed="1"/>
@@ -3420,10 +3411,8 @@
     <w:lsdException w:name="Table Subtle 2" w:semiHidden="1" w:unhideWhenUsed="1"/>
     <w:lsdException w:name="Table Web 1" w:semiHidden="1" w:unhideWhenUsed="1"/>
     <w:lsdException w:name="Table Web 2" w:semiHidden="1" w:unhideWhenUsed="1"/>
-    <w:lsdException w:name="Table Web 3" w:semiHidden="1" w:unhideWhenUsed="1"/>
     <w:lsdException w:name="Balloon Text" w:semiHidden="1" w:unhideWhenUsed="1"/>
     <w:lsdException w:name="Table Grid" w:uiPriority="39"/>
-    <w:lsdException w:name="Table Theme" w:semiHidden="1" w:unhideWhenUsed="1"/>
     <w:lsdException w:name="Placeholder Text" w:semiHidden="1"/>
     <w:lsdException w:name="No Spacing" w:uiPriority="1" w:qFormat="1"/>
     <w:lsdException w:name="Light Shading" w:uiPriority="60"/>
@@ -3643,6 +3632,7 @@
     <w:lsdException w:name="Smart Hyperlink" w:semiHidden="1" w:unhideWhenUsed="1"/>
     <w:lsdException w:name="Hashtag" w:semiHidden="1" w:unhideWhenUsed="1"/>
     <w:lsdException w:name="Unresolved Mention" w:semiHidden="1" w:unhideWhenUsed="1"/>
+    <w:lsdException w:name="Smart Link" w:semiHidden="1" w:unhideWhenUsed="1"/>
   </w:latentStyles>
   <w:style w:type="paragraph" w:default="1" w:styleId="Normal">
     <w:name w:val="Normal"/>
@@ -4015,7 +4005,7 @@
 </file>
 
 <file path=customXml/itemProps1.xml><?xml version="1.0" encoding="utf-8"?>
-<ds:datastoreItem xmlns:ds="http://schemas.openxmlformats.org/officeDocument/2006/customXml" ds:itemID="{676EE668-88AD-4D30-99ED-F487473BC71C}">
+<ds:datastoreItem xmlns:ds="http://schemas.openxmlformats.org/officeDocument/2006/customXml" ds:itemID="{7E699630-1439-4C58-9AC4-625C1A9B9D3C}">
   <ds:schemaRefs>
     <ds:schemaRef ds:uri="http://schemas.openxmlformats.org/officeDocument/2006/bibliography"/>
   </ds:schemaRefs>

</xml_diff>